<commit_message>
aktualizácia UML a pridanie UML do dokumentácie
</commit_message>
<xml_diff>
--- a/POS semestralka.docx
+++ b/POS semestralka.docx
@@ -1059,6 +1059,50 @@
       <w:pPr>
         <w:ind w:firstLine="0"/>
       </w:pPr>
+      <w:r>
+        <w:drawing>
+          <wp:inline distT="0" distB="0" distL="0" distR="0" wp14:anchorId="6EB42D47" wp14:editId="20CAC284">
+            <wp:extent cx="4810125" cy="2219325"/>
+            <wp:effectExtent l="0" t="0" r="9525" b="9525"/>
+            <wp:docPr id="1443152574" name="Obrázok 1" descr="Obrázok, na ktorom je text, písmo, číslo, softvér&#10;&#10;Automaticky generovaný popis"/>
+            <wp:cNvGraphicFramePr>
+              <a:graphicFrameLocks xmlns:a="http://schemas.openxmlformats.org/drawingml/2006/main" noChangeAspect="1"/>
+            </wp:cNvGraphicFramePr>
+            <a:graphic xmlns:a="http://schemas.openxmlformats.org/drawingml/2006/main">
+              <a:graphicData uri="http://schemas.openxmlformats.org/drawingml/2006/picture">
+                <pic:pic xmlns:pic="http://schemas.openxmlformats.org/drawingml/2006/picture">
+                  <pic:nvPicPr>
+                    <pic:cNvPr id="1443152574" name="Obrázok 1" descr="Obrázok, na ktorom je text, písmo, číslo, softvér&#10;&#10;Automaticky generovaný popis"/>
+                    <pic:cNvPicPr/>
+                  </pic:nvPicPr>
+                  <pic:blipFill rotWithShape="1">
+                    <a:blip r:embed="rId13"/>
+                    <a:srcRect t="2511" r="786"/>
+                    <a:stretch/>
+                  </pic:blipFill>
+                  <pic:spPr bwMode="auto">
+                    <a:xfrm>
+                      <a:off x="0" y="0"/>
+                      <a:ext cx="4810797" cy="2219635"/>
+                    </a:xfrm>
+                    <a:prstGeom prst="rect">
+                      <a:avLst/>
+                    </a:prstGeom>
+                    <a:ln>
+                      <a:noFill/>
+                    </a:ln>
+                    <a:extLst>
+                      <a:ext uri="{53640926-AAD7-44D8-BBD7-CCE9431645EC}">
+                        <a14:shadowObscured xmlns:a14="http://schemas.microsoft.com/office/drawing/2010/main"/>
+                      </a:ext>
+                    </a:extLst>
+                  </pic:spPr>
+                </pic:pic>
+              </a:graphicData>
+            </a:graphic>
+          </wp:inline>
+        </w:drawing>
+      </w:r>
     </w:p>
     <w:p>
       <w:r>
@@ -1072,14 +1116,9 @@
       <w:bookmarkStart w:id="2" w:name="_Toc155437237"/>
       <w:r>
         <w:lastRenderedPageBreak/>
-        <w:t xml:space="preserve">Použitie </w:t>
-      </w:r>
-      <w:proofErr w:type="spellStart"/>
-      <w:r>
-        <w:t>socketov</w:t>
+        <w:t>Použitie socketov</w:t>
       </w:r>
       <w:bookmarkEnd w:id="2"/>
-      <w:proofErr w:type="spellEnd"/>
     </w:p>
     <w:p>
       <w:pPr>
@@ -1116,29 +1155,7 @@
           <w:szCs w:val="24"/>
           <w:lang w:eastAsia="sk-SK"/>
         </w:rPr>
-        <w:t xml:space="preserve">Vytvorenie </w:t>
-      </w:r>
-      <w:proofErr w:type="spellStart"/>
-      <w:r>
-        <w:rPr>
-          <w:rFonts w:eastAsia="Times New Roman" w:cs="Times New Roman"/>
-          <w:b/>
-          <w:bCs/>
-          <w:szCs w:val="24"/>
-          <w:lang w:eastAsia="sk-SK"/>
-        </w:rPr>
-        <w:t>socketu</w:t>
-      </w:r>
-      <w:proofErr w:type="spellEnd"/>
-      <w:r>
-        <w:rPr>
-          <w:rFonts w:eastAsia="Times New Roman" w:cs="Times New Roman"/>
-          <w:b/>
-          <w:bCs/>
-          <w:szCs w:val="24"/>
-          <w:lang w:eastAsia="sk-SK"/>
-        </w:rPr>
-        <w:t xml:space="preserve"> a pripojenie k serveru</w:t>
+        <w:t>Vytvorenie socketu a pripojenie k serveru</w:t>
       </w:r>
       <w:r>
         <w:rPr>
@@ -1163,23 +1180,13 @@
           <w:lang w:eastAsia="sk-SK"/>
         </w:rPr>
       </w:pPr>
-      <w:proofErr w:type="spellStart"/>
-      <w:r>
-        <w:rPr>
-          <w:rFonts w:eastAsia="Times New Roman" w:cs="Times New Roman"/>
-          <w:szCs w:val="24"/>
-          <w:lang w:eastAsia="sk-SK"/>
-        </w:rPr>
-        <w:t>Socket</w:t>
-      </w:r>
-      <w:proofErr w:type="spellEnd"/>
-      <w:r>
-        <w:rPr>
-          <w:rFonts w:eastAsia="Times New Roman" w:cs="Times New Roman"/>
-          <w:szCs w:val="24"/>
-          <w:lang w:eastAsia="sk-SK"/>
-        </w:rPr>
-        <w:t xml:space="preserve"> sa vytvára</w:t>
+      <w:r>
+        <w:rPr>
+          <w:rFonts w:eastAsia="Times New Roman" w:cs="Times New Roman"/>
+          <w:szCs w:val="24"/>
+          <w:lang w:eastAsia="sk-SK"/>
+        </w:rPr>
+        <w:t>Socket sa vytvára</w:t>
       </w:r>
       <w:r>
         <w:rPr>
@@ -1189,7 +1196,6 @@
         </w:rPr>
         <w:t xml:space="preserve"> pomocou </w:t>
       </w:r>
-      <w:proofErr w:type="spellStart"/>
       <w:r>
         <w:rPr>
           <w:rFonts w:ascii="Courier New" w:eastAsia="Times New Roman" w:hAnsi="Courier New" w:cs="Courier New"/>
@@ -1197,17 +1203,7 @@
           <w:szCs w:val="20"/>
           <w:lang w:eastAsia="sk-SK"/>
         </w:rPr>
-        <w:t>socket</w:t>
-      </w:r>
-      <w:proofErr w:type="spellEnd"/>
-      <w:r>
-        <w:rPr>
-          <w:rFonts w:ascii="Courier New" w:eastAsia="Times New Roman" w:hAnsi="Courier New" w:cs="Courier New"/>
-          <w:sz w:val="20"/>
-          <w:szCs w:val="20"/>
-          <w:lang w:eastAsia="sk-SK"/>
-        </w:rPr>
-        <w:t>(AF_INET, SOCK_STREAM, 0)</w:t>
+        <w:t>socket(AF_INET, SOCK_STREAM, 0)</w:t>
       </w:r>
       <w:r>
         <w:rPr>
@@ -1240,7 +1236,6 @@
         </w:rPr>
         <w:t xml:space="preserve">Nastavuje sa adresa serveru cez štruktúru </w:t>
       </w:r>
-      <w:proofErr w:type="spellStart"/>
       <w:r>
         <w:rPr>
           <w:rFonts w:ascii="Courier New" w:eastAsia="Times New Roman" w:hAnsi="Courier New" w:cs="Courier New"/>
@@ -1248,29 +1243,8 @@
           <w:szCs w:val="20"/>
           <w:lang w:eastAsia="sk-SK"/>
         </w:rPr>
-        <w:t>struct</w:t>
-      </w:r>
-      <w:proofErr w:type="spellEnd"/>
-      <w:r>
-        <w:rPr>
-          <w:rFonts w:ascii="Courier New" w:eastAsia="Times New Roman" w:hAnsi="Courier New" w:cs="Courier New"/>
-          <w:sz w:val="20"/>
-          <w:szCs w:val="20"/>
-          <w:lang w:eastAsia="sk-SK"/>
-        </w:rPr>
-        <w:t xml:space="preserve"> </w:t>
-      </w:r>
-      <w:proofErr w:type="spellStart"/>
-      <w:r>
-        <w:rPr>
-          <w:rFonts w:ascii="Courier New" w:eastAsia="Times New Roman" w:hAnsi="Courier New" w:cs="Courier New"/>
-          <w:sz w:val="20"/>
-          <w:szCs w:val="20"/>
-          <w:lang w:eastAsia="sk-SK"/>
-        </w:rPr>
-        <w:t>sockaddr_in</w:t>
-      </w:r>
-      <w:proofErr w:type="spellEnd"/>
+        <w:t>struct sockaddr_in</w:t>
+      </w:r>
       <w:r>
         <w:rPr>
           <w:rFonts w:eastAsia="Times New Roman" w:cs="Times New Roman"/>
@@ -1302,7 +1276,6 @@
         </w:rPr>
         <w:t xml:space="preserve">Pripája sa k serveru pomocou </w:t>
       </w:r>
-      <w:proofErr w:type="spellStart"/>
       <w:r>
         <w:rPr>
           <w:rFonts w:ascii="Courier New" w:eastAsia="Times New Roman" w:hAnsi="Courier New" w:cs="Courier New"/>
@@ -1310,137 +1283,7 @@
           <w:szCs w:val="20"/>
           <w:lang w:eastAsia="sk-SK"/>
         </w:rPr>
-        <w:t>connect</w:t>
-      </w:r>
-      <w:proofErr w:type="spellEnd"/>
-      <w:r>
-        <w:rPr>
-          <w:rFonts w:ascii="Courier New" w:eastAsia="Times New Roman" w:hAnsi="Courier New" w:cs="Courier New"/>
-          <w:sz w:val="20"/>
-          <w:szCs w:val="20"/>
-          <w:lang w:eastAsia="sk-SK"/>
-        </w:rPr>
-        <w:t>(</w:t>
-      </w:r>
-      <w:proofErr w:type="spellStart"/>
-      <w:r>
-        <w:rPr>
-          <w:rFonts w:ascii="Courier New" w:eastAsia="Times New Roman" w:hAnsi="Courier New" w:cs="Courier New"/>
-          <w:sz w:val="20"/>
-          <w:szCs w:val="20"/>
-          <w:lang w:eastAsia="sk-SK"/>
-        </w:rPr>
-        <w:t>sockfd</w:t>
-      </w:r>
-      <w:proofErr w:type="spellEnd"/>
-      <w:r>
-        <w:rPr>
-          <w:rFonts w:ascii="Courier New" w:eastAsia="Times New Roman" w:hAnsi="Courier New" w:cs="Courier New"/>
-          <w:sz w:val="20"/>
-          <w:szCs w:val="20"/>
-          <w:lang w:eastAsia="sk-SK"/>
-        </w:rPr>
-        <w:t>, (</w:t>
-      </w:r>
-      <w:proofErr w:type="spellStart"/>
-      <w:r>
-        <w:rPr>
-          <w:rFonts w:ascii="Courier New" w:eastAsia="Times New Roman" w:hAnsi="Courier New" w:cs="Courier New"/>
-          <w:sz w:val="20"/>
-          <w:szCs w:val="20"/>
-          <w:lang w:eastAsia="sk-SK"/>
-        </w:rPr>
-        <w:t>struct</w:t>
-      </w:r>
-      <w:proofErr w:type="spellEnd"/>
-      <w:r>
-        <w:rPr>
-          <w:rFonts w:ascii="Courier New" w:eastAsia="Times New Roman" w:hAnsi="Courier New" w:cs="Courier New"/>
-          <w:sz w:val="20"/>
-          <w:szCs w:val="20"/>
-          <w:lang w:eastAsia="sk-SK"/>
-        </w:rPr>
-        <w:t xml:space="preserve"> </w:t>
-      </w:r>
-      <w:proofErr w:type="spellStart"/>
-      <w:r>
-        <w:rPr>
-          <w:rFonts w:ascii="Courier New" w:eastAsia="Times New Roman" w:hAnsi="Courier New" w:cs="Courier New"/>
-          <w:sz w:val="20"/>
-          <w:szCs w:val="20"/>
-          <w:lang w:eastAsia="sk-SK"/>
-        </w:rPr>
-        <w:t>sockaddr</w:t>
-      </w:r>
-      <w:proofErr w:type="spellEnd"/>
-      <w:r>
-        <w:rPr>
-          <w:rFonts w:ascii="Courier New" w:eastAsia="Times New Roman" w:hAnsi="Courier New" w:cs="Courier New"/>
-          <w:sz w:val="20"/>
-          <w:szCs w:val="20"/>
-          <w:lang w:eastAsia="sk-SK"/>
-        </w:rPr>
-        <w:t xml:space="preserve"> *) &amp;</w:t>
-      </w:r>
-      <w:proofErr w:type="spellStart"/>
-      <w:r>
-        <w:rPr>
-          <w:rFonts w:ascii="Courier New" w:eastAsia="Times New Roman" w:hAnsi="Courier New" w:cs="Courier New"/>
-          <w:sz w:val="20"/>
-          <w:szCs w:val="20"/>
-          <w:lang w:eastAsia="sk-SK"/>
-        </w:rPr>
-        <w:t>server_addr</w:t>
-      </w:r>
-      <w:proofErr w:type="spellEnd"/>
-      <w:r>
-        <w:rPr>
-          <w:rFonts w:ascii="Courier New" w:eastAsia="Times New Roman" w:hAnsi="Courier New" w:cs="Courier New"/>
-          <w:sz w:val="20"/>
-          <w:szCs w:val="20"/>
-          <w:lang w:eastAsia="sk-SK"/>
-        </w:rPr>
-        <w:t xml:space="preserve">, </w:t>
-      </w:r>
-      <w:proofErr w:type="spellStart"/>
-      <w:r>
-        <w:rPr>
-          <w:rFonts w:ascii="Courier New" w:eastAsia="Times New Roman" w:hAnsi="Courier New" w:cs="Courier New"/>
-          <w:sz w:val="20"/>
-          <w:szCs w:val="20"/>
-          <w:lang w:eastAsia="sk-SK"/>
-        </w:rPr>
-        <w:t>sizeof</w:t>
-      </w:r>
-      <w:proofErr w:type="spellEnd"/>
-      <w:r>
-        <w:rPr>
-          <w:rFonts w:ascii="Courier New" w:eastAsia="Times New Roman" w:hAnsi="Courier New" w:cs="Courier New"/>
-          <w:sz w:val="20"/>
-          <w:szCs w:val="20"/>
-          <w:lang w:eastAsia="sk-SK"/>
-        </w:rPr>
-        <w:t>(</w:t>
-      </w:r>
-      <w:proofErr w:type="spellStart"/>
-      <w:r>
-        <w:rPr>
-          <w:rFonts w:ascii="Courier New" w:eastAsia="Times New Roman" w:hAnsi="Courier New" w:cs="Courier New"/>
-          <w:sz w:val="20"/>
-          <w:szCs w:val="20"/>
-          <w:lang w:eastAsia="sk-SK"/>
-        </w:rPr>
-        <w:t>server_addr</w:t>
-      </w:r>
-      <w:proofErr w:type="spellEnd"/>
-      <w:r>
-        <w:rPr>
-          <w:rFonts w:ascii="Courier New" w:eastAsia="Times New Roman" w:hAnsi="Courier New" w:cs="Courier New"/>
-          <w:sz w:val="20"/>
-          <w:szCs w:val="20"/>
-          <w:lang w:eastAsia="sk-SK"/>
-        </w:rPr>
-        <w:t>))</w:t>
+        <w:t>connect(sockfd, (struct sockaddr *) &amp;server_addr, sizeof(server_addr))</w:t>
       </w:r>
       <w:r>
         <w:rPr>
@@ -1519,7 +1362,6 @@
         </w:rPr>
         <w:t xml:space="preserve">HTTP GET požiadavka je odosielaná buď pomocou </w:t>
       </w:r>
-      <w:proofErr w:type="spellStart"/>
       <w:r>
         <w:rPr>
           <w:rFonts w:ascii="Courier New" w:eastAsia="Times New Roman" w:hAnsi="Courier New" w:cs="Courier New"/>
@@ -1529,7 +1371,6 @@
         </w:rPr>
         <w:t>dprintf</w:t>
       </w:r>
-      <w:proofErr w:type="spellEnd"/>
       <w:r>
         <w:rPr>
           <w:rFonts w:eastAsia="Times New Roman" w:cs="Times New Roman"/>
@@ -1538,7 +1379,6 @@
         </w:rPr>
         <w:t xml:space="preserve"> pre HTTP alebo pomocou </w:t>
       </w:r>
-      <w:proofErr w:type="spellStart"/>
       <w:r>
         <w:rPr>
           <w:rFonts w:ascii="Courier New" w:eastAsia="Times New Roman" w:hAnsi="Courier New" w:cs="Courier New"/>
@@ -1548,7 +1388,6 @@
         </w:rPr>
         <w:t>SSL_write</w:t>
       </w:r>
-      <w:proofErr w:type="spellEnd"/>
       <w:r>
         <w:rPr>
           <w:rFonts w:eastAsia="Times New Roman" w:cs="Times New Roman"/>
@@ -1626,7 +1465,6 @@
         </w:rPr>
         <w:t xml:space="preserve">Dáta sú prijímané cez </w:t>
       </w:r>
-      <w:proofErr w:type="spellStart"/>
       <w:r>
         <w:rPr>
           <w:rFonts w:ascii="Courier New" w:eastAsia="Times New Roman" w:hAnsi="Courier New" w:cs="Courier New"/>
@@ -1636,7 +1474,6 @@
         </w:rPr>
         <w:t>read</w:t>
       </w:r>
-      <w:proofErr w:type="spellEnd"/>
       <w:r>
         <w:rPr>
           <w:rFonts w:eastAsia="Times New Roman" w:cs="Times New Roman"/>
@@ -1645,7 +1482,6 @@
         </w:rPr>
         <w:t xml:space="preserve"> pre HTTP alebo </w:t>
       </w:r>
-      <w:proofErr w:type="spellStart"/>
       <w:r>
         <w:rPr>
           <w:rFonts w:ascii="Courier New" w:eastAsia="Times New Roman" w:hAnsi="Courier New" w:cs="Courier New"/>
@@ -1655,7 +1491,6 @@
         </w:rPr>
         <w:t>SSL_read</w:t>
       </w:r>
-      <w:proofErr w:type="spellEnd"/>
       <w:r>
         <w:rPr>
           <w:rFonts w:eastAsia="Times New Roman" w:cs="Times New Roman"/>
@@ -1700,29 +1535,7 @@
           <w:szCs w:val="24"/>
           <w:lang w:eastAsia="sk-SK"/>
         </w:rPr>
-        <w:t xml:space="preserve">Uzatvorenie </w:t>
-      </w:r>
-      <w:proofErr w:type="spellStart"/>
-      <w:r>
-        <w:rPr>
-          <w:rFonts w:eastAsia="Times New Roman" w:cs="Times New Roman"/>
-          <w:b/>
-          <w:bCs/>
-          <w:szCs w:val="24"/>
-          <w:lang w:eastAsia="sk-SK"/>
-        </w:rPr>
-        <w:t>socketu</w:t>
-      </w:r>
-      <w:proofErr w:type="spellEnd"/>
-      <w:r>
-        <w:rPr>
-          <w:rFonts w:eastAsia="Times New Roman" w:cs="Times New Roman"/>
-          <w:b/>
-          <w:bCs/>
-          <w:szCs w:val="24"/>
-          <w:lang w:eastAsia="sk-SK"/>
-        </w:rPr>
-        <w:t xml:space="preserve"> a SSL spojenia</w:t>
+        <w:t>Uzatvorenie socketu a SSL spojenia</w:t>
       </w:r>
       <w:r>
         <w:rPr>
@@ -1747,25 +1560,14 @@
           <w:lang w:eastAsia="sk-SK"/>
         </w:rPr>
       </w:pPr>
-      <w:proofErr w:type="spellStart"/>
-      <w:r>
-        <w:rPr>
-          <w:rFonts w:eastAsia="Times New Roman" w:cs="Times New Roman"/>
-          <w:szCs w:val="24"/>
-          <w:lang w:eastAsia="sk-SK"/>
-        </w:rPr>
-        <w:t>Socket</w:t>
-      </w:r>
-      <w:proofErr w:type="spellEnd"/>
-      <w:r>
-        <w:rPr>
-          <w:rFonts w:eastAsia="Times New Roman" w:cs="Times New Roman"/>
-          <w:szCs w:val="24"/>
-          <w:lang w:eastAsia="sk-SK"/>
-        </w:rPr>
-        <w:t xml:space="preserve"> je uzavretý pomocou </w:t>
-      </w:r>
-      <w:proofErr w:type="spellStart"/>
+      <w:r>
+        <w:rPr>
+          <w:rFonts w:eastAsia="Times New Roman" w:cs="Times New Roman"/>
+          <w:szCs w:val="24"/>
+          <w:lang w:eastAsia="sk-SK"/>
+        </w:rPr>
+        <w:t xml:space="preserve">Socket je uzavretý pomocou </w:t>
+      </w:r>
       <w:r>
         <w:rPr>
           <w:rFonts w:ascii="Courier New" w:eastAsia="Times New Roman" w:hAnsi="Courier New" w:cs="Courier New"/>
@@ -1773,37 +1575,7 @@
           <w:szCs w:val="20"/>
           <w:lang w:eastAsia="sk-SK"/>
         </w:rPr>
-        <w:t>close</w:t>
-      </w:r>
-      <w:proofErr w:type="spellEnd"/>
-      <w:r>
-        <w:rPr>
-          <w:rFonts w:ascii="Courier New" w:eastAsia="Times New Roman" w:hAnsi="Courier New" w:cs="Courier New"/>
-          <w:sz w:val="20"/>
-          <w:szCs w:val="20"/>
-          <w:lang w:eastAsia="sk-SK"/>
-        </w:rPr>
-        <w:t>(</w:t>
-      </w:r>
-      <w:proofErr w:type="spellStart"/>
-      <w:r>
-        <w:rPr>
-          <w:rFonts w:ascii="Courier New" w:eastAsia="Times New Roman" w:hAnsi="Courier New" w:cs="Courier New"/>
-          <w:sz w:val="20"/>
-          <w:szCs w:val="20"/>
-          <w:lang w:eastAsia="sk-SK"/>
-        </w:rPr>
-        <w:t>sockfd</w:t>
-      </w:r>
-      <w:proofErr w:type="spellEnd"/>
-      <w:r>
-        <w:rPr>
-          <w:rFonts w:ascii="Courier New" w:eastAsia="Times New Roman" w:hAnsi="Courier New" w:cs="Courier New"/>
-          <w:sz w:val="20"/>
-          <w:szCs w:val="20"/>
-          <w:lang w:eastAsia="sk-SK"/>
-        </w:rPr>
-        <w:t>)</w:t>
+        <w:t>close(sockfd)</w:t>
       </w:r>
       <w:r>
         <w:rPr>
@@ -1836,7 +1608,6 @@
         </w:rPr>
         <w:t xml:space="preserve">Pre HTTPS je potrebné tiež uzavrieť SSL spojenie pomocou </w:t>
       </w:r>
-      <w:proofErr w:type="spellStart"/>
       <w:r>
         <w:rPr>
           <w:rFonts w:ascii="Courier New" w:eastAsia="Times New Roman" w:hAnsi="Courier New" w:cs="Courier New"/>
@@ -1846,7 +1617,6 @@
         </w:rPr>
         <w:t>SSL_free</w:t>
       </w:r>
-      <w:proofErr w:type="spellEnd"/>
       <w:r>
         <w:rPr>
           <w:rFonts w:eastAsia="Times New Roman" w:cs="Times New Roman"/>
@@ -1855,7 +1625,6 @@
         </w:rPr>
         <w:t xml:space="preserve"> a </w:t>
       </w:r>
-      <w:proofErr w:type="spellStart"/>
       <w:r>
         <w:rPr>
           <w:rFonts w:ascii="Courier New" w:eastAsia="Times New Roman" w:hAnsi="Courier New" w:cs="Courier New"/>
@@ -1865,7 +1634,6 @@
         </w:rPr>
         <w:t>SSL_CTX_free</w:t>
       </w:r>
-      <w:proofErr w:type="spellEnd"/>
       <w:r>
         <w:rPr>
           <w:rFonts w:eastAsia="Times New Roman" w:cs="Times New Roman"/>
@@ -1933,7 +1701,6 @@
         </w:rPr>
         <w:t xml:space="preserve">Štruktúra </w:t>
       </w:r>
-      <w:proofErr w:type="spellStart"/>
       <w:r>
         <w:rPr>
           <w:rFonts w:ascii="Courier New" w:eastAsia="Times New Roman" w:hAnsi="Courier New" w:cs="Courier New"/>
@@ -1945,7 +1712,6 @@
         </w:rPr>
         <w:t>VlaknoInfo</w:t>
       </w:r>
-      <w:proofErr w:type="spellEnd"/>
       <w:r>
         <w:rPr>
           <w:rFonts w:eastAsia="Times New Roman" w:cs="Times New Roman"/>
@@ -1977,7 +1743,6 @@
         </w:rPr>
         <w:t xml:space="preserve">Každé vlákno má svoju štruktúru </w:t>
       </w:r>
-      <w:proofErr w:type="spellStart"/>
       <w:r>
         <w:rPr>
           <w:rFonts w:ascii="Courier New" w:eastAsia="Times New Roman" w:hAnsi="Courier New" w:cs="Courier New"/>
@@ -1987,7 +1752,6 @@
         </w:rPr>
         <w:t>VlaknoInfo</w:t>
       </w:r>
-      <w:proofErr w:type="spellEnd"/>
       <w:r>
         <w:rPr>
           <w:rFonts w:eastAsia="Times New Roman" w:cs="Times New Roman"/>
@@ -1996,7 +1760,6 @@
         </w:rPr>
         <w:t>, ktorá obsahuje identifikátor vlákna (</w:t>
       </w:r>
-      <w:proofErr w:type="spellStart"/>
       <w:r>
         <w:rPr>
           <w:rFonts w:ascii="Courier New" w:eastAsia="Times New Roman" w:hAnsi="Courier New" w:cs="Courier New"/>
@@ -2004,9 +1767,16 @@
           <w:szCs w:val="20"/>
           <w:lang w:eastAsia="sk-SK"/>
         </w:rPr>
-        <w:t>pthread_t</w:t>
-      </w:r>
-      <w:proofErr w:type="spellEnd"/>
+        <w:t>pthread_t id</w:t>
+      </w:r>
+      <w:r>
+        <w:rPr>
+          <w:rFonts w:eastAsia="Times New Roman" w:cs="Times New Roman"/>
+          <w:szCs w:val="24"/>
+          <w:lang w:eastAsia="sk-SK"/>
+        </w:rPr>
+        <w:t>), časovač (</w:t>
+      </w:r>
       <w:r>
         <w:rPr>
           <w:rFonts w:ascii="Courier New" w:eastAsia="Times New Roman" w:hAnsi="Courier New" w:cs="Courier New"/>
@@ -2014,17 +1784,16 @@
           <w:szCs w:val="20"/>
           <w:lang w:eastAsia="sk-SK"/>
         </w:rPr>
-        <w:t xml:space="preserve"> id</w:t>
-      </w:r>
-      <w:r>
-        <w:rPr>
-          <w:rFonts w:eastAsia="Times New Roman" w:cs="Times New Roman"/>
-          <w:szCs w:val="24"/>
-          <w:lang w:eastAsia="sk-SK"/>
-        </w:rPr>
-        <w:t>), časovač (</w:t>
-      </w:r>
-      <w:proofErr w:type="spellStart"/>
+        <w:t>int timer</w:t>
+      </w:r>
+      <w:r>
+        <w:rPr>
+          <w:rFonts w:eastAsia="Times New Roman" w:cs="Times New Roman"/>
+          <w:szCs w:val="24"/>
+          <w:lang w:eastAsia="sk-SK"/>
+        </w:rPr>
+        <w:t>) a URL pre sťahovanie (</w:t>
+      </w:r>
       <w:r>
         <w:rPr>
           <w:rFonts w:ascii="Courier New" w:eastAsia="Times New Roman" w:hAnsi="Courier New" w:cs="Courier New"/>
@@ -2032,88 +1801,8 @@
           <w:szCs w:val="20"/>
           <w:lang w:eastAsia="sk-SK"/>
         </w:rPr>
-        <w:t>int</w:t>
-      </w:r>
-      <w:proofErr w:type="spellEnd"/>
-      <w:r>
-        <w:rPr>
-          <w:rFonts w:ascii="Courier New" w:eastAsia="Times New Roman" w:hAnsi="Courier New" w:cs="Courier New"/>
-          <w:sz w:val="20"/>
-          <w:szCs w:val="20"/>
-          <w:lang w:eastAsia="sk-SK"/>
-        </w:rPr>
-        <w:t xml:space="preserve"> </w:t>
-      </w:r>
-      <w:proofErr w:type="spellStart"/>
-      <w:r>
-        <w:rPr>
-          <w:rFonts w:ascii="Courier New" w:eastAsia="Times New Roman" w:hAnsi="Courier New" w:cs="Courier New"/>
-          <w:sz w:val="20"/>
-          <w:szCs w:val="20"/>
-          <w:lang w:eastAsia="sk-SK"/>
-        </w:rPr>
-        <w:t>timer</w:t>
-      </w:r>
-      <w:proofErr w:type="spellEnd"/>
-      <w:r>
-        <w:rPr>
-          <w:rFonts w:eastAsia="Times New Roman" w:cs="Times New Roman"/>
-          <w:szCs w:val="24"/>
-          <w:lang w:eastAsia="sk-SK"/>
-        </w:rPr>
-        <w:t>) a URL pre sťahovanie (</w:t>
-      </w:r>
-      <w:proofErr w:type="spellStart"/>
-      <w:r>
-        <w:rPr>
-          <w:rFonts w:ascii="Courier New" w:eastAsia="Times New Roman" w:hAnsi="Courier New" w:cs="Courier New"/>
-          <w:sz w:val="20"/>
-          <w:szCs w:val="20"/>
-          <w:lang w:eastAsia="sk-SK"/>
-        </w:rPr>
-        <w:t>const</w:t>
-      </w:r>
-      <w:proofErr w:type="spellEnd"/>
-      <w:r>
-        <w:rPr>
-          <w:rFonts w:ascii="Courier New" w:eastAsia="Times New Roman" w:hAnsi="Courier New" w:cs="Courier New"/>
-          <w:sz w:val="20"/>
-          <w:szCs w:val="20"/>
-          <w:lang w:eastAsia="sk-SK"/>
-        </w:rPr>
-        <w:t xml:space="preserve"> </w:t>
-      </w:r>
-      <w:proofErr w:type="spellStart"/>
-      <w:r>
-        <w:rPr>
-          <w:rFonts w:ascii="Courier New" w:eastAsia="Times New Roman" w:hAnsi="Courier New" w:cs="Courier New"/>
-          <w:sz w:val="20"/>
-          <w:szCs w:val="20"/>
-          <w:lang w:eastAsia="sk-SK"/>
-        </w:rPr>
-        <w:t>char</w:t>
-      </w:r>
-      <w:proofErr w:type="spellEnd"/>
-      <w:r>
-        <w:rPr>
-          <w:rFonts w:ascii="Courier New" w:eastAsia="Times New Roman" w:hAnsi="Courier New" w:cs="Courier New"/>
-          <w:sz w:val="20"/>
-          <w:szCs w:val="20"/>
-          <w:lang w:eastAsia="sk-SK"/>
-        </w:rPr>
-        <w:t xml:space="preserve"> *</w:t>
-      </w:r>
-      <w:proofErr w:type="spellStart"/>
-      <w:r>
-        <w:rPr>
-          <w:rFonts w:ascii="Courier New" w:eastAsia="Times New Roman" w:hAnsi="Courier New" w:cs="Courier New"/>
-          <w:sz w:val="20"/>
-          <w:szCs w:val="20"/>
-          <w:lang w:eastAsia="sk-SK"/>
-        </w:rPr>
-        <w:t>url</w:t>
-      </w:r>
-      <w:proofErr w:type="spellEnd"/>
+        <w:t>const char *url</w:t>
+      </w:r>
       <w:r>
         <w:rPr>
           <w:rFonts w:eastAsia="Times New Roman" w:cs="Times New Roman"/>
@@ -2147,7 +1836,6 @@
         </w:rPr>
         <w:t xml:space="preserve">Pole </w:t>
       </w:r>
-      <w:proofErr w:type="spellStart"/>
       <w:r>
         <w:rPr>
           <w:rFonts w:ascii="Courier New" w:eastAsia="Times New Roman" w:hAnsi="Courier New" w:cs="Courier New"/>
@@ -2157,43 +1845,7 @@
           <w:szCs w:val="20"/>
           <w:lang w:eastAsia="sk-SK"/>
         </w:rPr>
-        <w:t>VlaknoInfo</w:t>
-      </w:r>
-      <w:proofErr w:type="spellEnd"/>
-      <w:r>
-        <w:rPr>
-          <w:rFonts w:ascii="Courier New" w:eastAsia="Times New Roman" w:hAnsi="Courier New" w:cs="Courier New"/>
-          <w:b/>
-          <w:bCs/>
-          <w:sz w:val="20"/>
-          <w:szCs w:val="20"/>
-          <w:lang w:eastAsia="sk-SK"/>
-        </w:rPr>
-        <w:t xml:space="preserve"> </w:t>
-      </w:r>
-      <w:proofErr w:type="spellStart"/>
-      <w:r>
-        <w:rPr>
-          <w:rFonts w:ascii="Courier New" w:eastAsia="Times New Roman" w:hAnsi="Courier New" w:cs="Courier New"/>
-          <w:b/>
-          <w:bCs/>
-          <w:sz w:val="20"/>
-          <w:szCs w:val="20"/>
-          <w:lang w:eastAsia="sk-SK"/>
-        </w:rPr>
-        <w:t>vlakna</w:t>
-      </w:r>
-      <w:proofErr w:type="spellEnd"/>
-      <w:r>
-        <w:rPr>
-          <w:rFonts w:ascii="Courier New" w:eastAsia="Times New Roman" w:hAnsi="Courier New" w:cs="Courier New"/>
-          <w:b/>
-          <w:bCs/>
-          <w:sz w:val="20"/>
-          <w:szCs w:val="20"/>
-          <w:lang w:eastAsia="sk-SK"/>
-        </w:rPr>
-        <w:t>[MAX_VLAKIEN]</w:t>
+        <w:t>VlaknoInfo vlakna[MAX_VLAKIEN]</w:t>
       </w:r>
       <w:r>
         <w:rPr>
@@ -2226,7 +1878,6 @@
         </w:rPr>
         <w:t xml:space="preserve">Pole štruktúr </w:t>
       </w:r>
-      <w:proofErr w:type="spellStart"/>
       <w:r>
         <w:rPr>
           <w:rFonts w:ascii="Courier New" w:eastAsia="Times New Roman" w:hAnsi="Courier New" w:cs="Courier New"/>
@@ -2236,7 +1887,6 @@
         </w:rPr>
         <w:t>VlaknoInfo</w:t>
       </w:r>
-      <w:proofErr w:type="spellEnd"/>
       <w:r>
         <w:rPr>
           <w:rFonts w:eastAsia="Times New Roman" w:cs="Times New Roman"/>
@@ -2287,7 +1937,6 @@
         </w:rPr>
         <w:t xml:space="preserve">Hlavná funkcia </w:t>
       </w:r>
-      <w:proofErr w:type="spellStart"/>
       <w:r>
         <w:rPr>
           <w:rFonts w:ascii="Courier New" w:eastAsia="Times New Roman" w:hAnsi="Courier New" w:cs="Courier New"/>
@@ -2299,7 +1948,6 @@
         </w:rPr>
         <w:t>main</w:t>
       </w:r>
-      <w:proofErr w:type="spellEnd"/>
       <w:r>
         <w:rPr>
           <w:rFonts w:eastAsia="Times New Roman" w:cs="Times New Roman"/>
@@ -2377,7 +2025,6 @@
         </w:rPr>
         <w:t xml:space="preserve">Informácie o vlákne (časovač, URL atď.) sa ukladajú do štruktúr </w:t>
       </w:r>
-      <w:proofErr w:type="spellStart"/>
       <w:r>
         <w:rPr>
           <w:rFonts w:ascii="Courier New" w:eastAsia="Times New Roman" w:hAnsi="Courier New" w:cs="Courier New"/>
@@ -2387,7 +2034,6 @@
         </w:rPr>
         <w:t>VlaknoInfo</w:t>
       </w:r>
-      <w:proofErr w:type="spellEnd"/>
       <w:r>
         <w:rPr>
           <w:rFonts w:eastAsia="Times New Roman" w:cs="Times New Roman"/>
@@ -2396,7 +2042,6 @@
         </w:rPr>
         <w:t xml:space="preserve"> v poli </w:t>
       </w:r>
-      <w:proofErr w:type="spellStart"/>
       <w:r>
         <w:rPr>
           <w:rFonts w:ascii="Courier New" w:eastAsia="Times New Roman" w:hAnsi="Courier New" w:cs="Courier New"/>
@@ -2406,7 +2051,6 @@
         </w:rPr>
         <w:t>vlakna</w:t>
       </w:r>
-      <w:proofErr w:type="spellEnd"/>
       <w:r>
         <w:rPr>
           <w:rFonts w:eastAsia="Times New Roman" w:cs="Times New Roman"/>
@@ -2438,7 +2082,6 @@
         </w:rPr>
         <w:t xml:space="preserve">Vytvorenie nového vlákna sa vykonáva pomocou </w:t>
       </w:r>
-      <w:proofErr w:type="spellStart"/>
       <w:r>
         <w:rPr>
           <w:rFonts w:ascii="Courier New" w:eastAsia="Times New Roman" w:hAnsi="Courier New" w:cs="Courier New"/>
@@ -2448,7 +2091,6 @@
         </w:rPr>
         <w:t>pthread_create</w:t>
       </w:r>
-      <w:proofErr w:type="spellEnd"/>
       <w:r>
         <w:rPr>
           <w:rFonts w:eastAsia="Times New Roman" w:cs="Times New Roman"/>
@@ -2457,7 +2099,6 @@
         </w:rPr>
         <w:t xml:space="preserve">, kde sa ako vstup pre funkciu vlákna </w:t>
       </w:r>
-      <w:proofErr w:type="spellStart"/>
       <w:r>
         <w:rPr>
           <w:rFonts w:ascii="Courier New" w:eastAsia="Times New Roman" w:hAnsi="Courier New" w:cs="Courier New"/>
@@ -2467,7 +2108,6 @@
         </w:rPr>
         <w:t>vlaknoFunkcia</w:t>
       </w:r>
-      <w:proofErr w:type="spellEnd"/>
       <w:r>
         <w:rPr>
           <w:rFonts w:eastAsia="Times New Roman" w:cs="Times New Roman"/>
@@ -2476,7 +2116,6 @@
         </w:rPr>
         <w:t xml:space="preserve"> odovzdá štruktúra </w:t>
       </w:r>
-      <w:proofErr w:type="spellStart"/>
       <w:r>
         <w:rPr>
           <w:rFonts w:ascii="Courier New" w:eastAsia="Times New Roman" w:hAnsi="Courier New" w:cs="Courier New"/>
@@ -2486,7 +2125,6 @@
         </w:rPr>
         <w:t>VlaknoInfo</w:t>
       </w:r>
-      <w:proofErr w:type="spellEnd"/>
       <w:r>
         <w:rPr>
           <w:rFonts w:eastAsia="Times New Roman" w:cs="Times New Roman"/>
@@ -2516,27 +2154,8 @@
           <w:szCs w:val="24"/>
           <w:lang w:eastAsia="sk-SK"/>
         </w:rPr>
-        <w:t xml:space="preserve">Po vytvorení nového vlákna je </w:t>
-      </w:r>
-      <w:proofErr w:type="spellStart"/>
-      <w:r>
-        <w:rPr>
-          <w:rFonts w:eastAsia="Times New Roman" w:cs="Times New Roman"/>
-          <w:szCs w:val="24"/>
-          <w:lang w:eastAsia="sk-SK"/>
-        </w:rPr>
-        <w:t>inkrementovaný</w:t>
-      </w:r>
-      <w:proofErr w:type="spellEnd"/>
-      <w:r>
-        <w:rPr>
-          <w:rFonts w:eastAsia="Times New Roman" w:cs="Times New Roman"/>
-          <w:szCs w:val="24"/>
-          <w:lang w:eastAsia="sk-SK"/>
-        </w:rPr>
-        <w:t xml:space="preserve"> počet aktívnych vlákien </w:t>
-      </w:r>
-      <w:proofErr w:type="spellStart"/>
+        <w:t xml:space="preserve">Po vytvorení nového vlákna je inkrementovaný počet aktívnych vlákien </w:t>
+      </w:r>
       <w:r>
         <w:rPr>
           <w:rFonts w:ascii="Courier New" w:eastAsia="Times New Roman" w:hAnsi="Courier New" w:cs="Courier New"/>
@@ -2546,7 +2165,6 @@
         </w:rPr>
         <w:t>pocetVlakien</w:t>
       </w:r>
-      <w:proofErr w:type="spellEnd"/>
       <w:r>
         <w:rPr>
           <w:rFonts w:eastAsia="Times New Roman" w:cs="Times New Roman"/>
@@ -2878,10 +2496,10 @@
       </w:r>
     </w:p>
     <w:sectPr>
-      <w:headerReference w:type="default" r:id="rId13"/>
-      <w:footerReference w:type="default" r:id="rId14"/>
-      <w:headerReference w:type="first" r:id="rId15"/>
-      <w:footerReference w:type="first" r:id="rId16"/>
+      <w:headerReference w:type="default" r:id="rId14"/>
+      <w:footerReference w:type="default" r:id="rId15"/>
+      <w:headerReference w:type="first" r:id="rId16"/>
+      <w:footerReference w:type="first" r:id="rId17"/>
       <w:pgSz w:w="11906" w:h="16838"/>
       <w:pgMar w:top="1417" w:right="1417" w:bottom="1417" w:left="1417" w:header="708" w:footer="708" w:gutter="0"/>
       <w:cols w:space="708"/>
@@ -5909,19 +5527,12 @@
 </file>
 
 <file path=customXml/item1.xml><?xml version="1.0" encoding="utf-8"?>
-<b:Sources xmlns:b="http://schemas.openxmlformats.org/officeDocument/2006/bibliography" xmlns="http://schemas.openxmlformats.org/officeDocument/2006/bibliography" SelectedStyle="\APASixthEditionOfficeOnline.xsl" StyleName="APA" Version="6"/>
+<p:properties xmlns:p="http://schemas.microsoft.com/office/2006/metadata/properties" xmlns:xsi="http://www.w3.org/2001/XMLSchema-instance" xmlns:pc="http://schemas.microsoft.com/office/infopath/2007/PartnerControls">
+  <documentManagement/>
+</p:properties>
 </file>
 
 <file path=customXml/item2.xml><?xml version="1.0" encoding="utf-8"?>
-<?mso-contentType ?>
-<FormTemplates xmlns="http://schemas.microsoft.com/sharepoint/v3/contenttype/forms">
-  <Display>DocumentLibraryForm</Display>
-  <Edit>DocumentLibraryForm</Edit>
-  <New>DocumentLibraryForm</New>
-</FormTemplates>
-</file>
-
-<file path=customXml/item3.xml><?xml version="1.0" encoding="utf-8"?>
 <ct:contentTypeSchema xmlns:ct="http://schemas.microsoft.com/office/2006/metadata/contentType" xmlns:ma="http://schemas.microsoft.com/office/2006/metadata/properties/metaAttributes" ct:_="" ma:_="" ma:contentTypeName="Dokument" ma:contentTypeID="0x0101007B9D51A197EBFE4FBB1D6C3B62656B5D" ma:contentTypeVersion="11" ma:contentTypeDescription="Umožňuje vytvoriť nový dokument." ma:contentTypeScope="" ma:versionID="2060e9a853c5b8d7c29b365c38124b3b">
   <xsd:schema xmlns:xsd="http://www.w3.org/2001/XMLSchema" xmlns:xs="http://www.w3.org/2001/XMLSchema" xmlns:p="http://schemas.microsoft.com/office/2006/metadata/properties" xmlns:ns2="48af27ca-ebf3-4305-b828-2d75d4cef05a" xmlns:ns3="80164784-8fd1-47eb-a329-842f8e9f3e32" targetNamespace="http://schemas.microsoft.com/office/2006/metadata/properties" ma:root="true" ma:fieldsID="b90d7ba11f226200fc7bce5c1a8e4c3f" ns2:_="" ns3:_="">
     <xsd:import namespace="48af27ca-ebf3-4305-b828-2d75d4cef05a"/>
@@ -6130,29 +5741,29 @@
 </ct:contentTypeSchema>
 </file>
 
+<file path=customXml/item3.xml><?xml version="1.0" encoding="utf-8"?>
+<?mso-contentType ?>
+<FormTemplates xmlns="http://schemas.microsoft.com/sharepoint/v3/contenttype/forms">
+  <Display>DocumentLibraryForm</Display>
+  <Edit>DocumentLibraryForm</Edit>
+  <New>DocumentLibraryForm</New>
+</FormTemplates>
+</file>
+
 <file path=customXml/item4.xml><?xml version="1.0" encoding="utf-8"?>
-<p:properties xmlns:p="http://schemas.microsoft.com/office/2006/metadata/properties" xmlns:xsi="http://www.w3.org/2001/XMLSchema-instance" xmlns:pc="http://schemas.microsoft.com/office/infopath/2007/PartnerControls">
-  <documentManagement/>
-</p:properties>
+<b:Sources xmlns:b="http://schemas.openxmlformats.org/officeDocument/2006/bibliography" xmlns="http://schemas.openxmlformats.org/officeDocument/2006/bibliography" SelectedStyle="\APASixthEditionOfficeOnline.xsl" StyleName="APA" Version="6"/>
 </file>
 
 <file path=customXml/itemProps1.xml><?xml version="1.0" encoding="utf-8"?>
-<ds:datastoreItem xmlns:ds="http://schemas.openxmlformats.org/officeDocument/2006/customXml" ds:itemID="{09EA818D-ABBD-4BA2-8B9D-0732389327B3}">
+<ds:datastoreItem xmlns:ds="http://schemas.openxmlformats.org/officeDocument/2006/customXml" ds:itemID="{9BBF8C8A-3FA0-422F-9388-C80BCFA4BA19}">
   <ds:schemaRefs>
-    <ds:schemaRef ds:uri="http://schemas.openxmlformats.org/officeDocument/2006/bibliography"/>
+    <ds:schemaRef ds:uri="http://schemas.microsoft.com/office/2006/metadata/properties"/>
+    <ds:schemaRef ds:uri="http://schemas.microsoft.com/office/infopath/2007/PartnerControls"/>
   </ds:schemaRefs>
 </ds:datastoreItem>
 </file>
 
 <file path=customXml/itemProps2.xml><?xml version="1.0" encoding="utf-8"?>
-<ds:datastoreItem xmlns:ds="http://schemas.openxmlformats.org/officeDocument/2006/customXml" ds:itemID="{D3135A6E-4B58-4605-83D5-AEA637541433}">
-  <ds:schemaRefs>
-    <ds:schemaRef ds:uri="http://schemas.microsoft.com/sharepoint/v3/contenttype/forms"/>
-  </ds:schemaRefs>
-</ds:datastoreItem>
-</file>
-
-<file path=customXml/itemProps3.xml><?xml version="1.0" encoding="utf-8"?>
 <ds:datastoreItem xmlns:ds="http://schemas.openxmlformats.org/officeDocument/2006/customXml" ds:itemID="{92788103-3AF7-4564-BC86-D017E0B16DC3}">
   <ds:schemaRefs>
     <ds:schemaRef ds:uri="http://schemas.microsoft.com/office/2006/metadata/contentType"/>
@@ -6171,11 +5782,18 @@
 </ds:datastoreItem>
 </file>
 
+<file path=customXml/itemProps3.xml><?xml version="1.0" encoding="utf-8"?>
+<ds:datastoreItem xmlns:ds="http://schemas.openxmlformats.org/officeDocument/2006/customXml" ds:itemID="{D3135A6E-4B58-4605-83D5-AEA637541433}">
+  <ds:schemaRefs>
+    <ds:schemaRef ds:uri="http://schemas.microsoft.com/sharepoint/v3/contenttype/forms"/>
+  </ds:schemaRefs>
+</ds:datastoreItem>
+</file>
+
 <file path=customXml/itemProps4.xml><?xml version="1.0" encoding="utf-8"?>
-<ds:datastoreItem xmlns:ds="http://schemas.openxmlformats.org/officeDocument/2006/customXml" ds:itemID="{9BBF8C8A-3FA0-422F-9388-C80BCFA4BA19}">
+<ds:datastoreItem xmlns:ds="http://schemas.openxmlformats.org/officeDocument/2006/customXml" ds:itemID="{09EA818D-ABBD-4BA2-8B9D-0732389327B3}">
   <ds:schemaRefs>
-    <ds:schemaRef ds:uri="http://schemas.microsoft.com/office/2006/metadata/properties"/>
-    <ds:schemaRef ds:uri="http://schemas.microsoft.com/office/infopath/2007/PartnerControls"/>
+    <ds:schemaRef ds:uri="http://schemas.openxmlformats.org/officeDocument/2006/bibliography"/>
   </ds:schemaRefs>
 </ds:datastoreItem>
 </file>
</xml_diff>